<commit_message>
Updated the doc with the Github link
</commit_message>
<xml_diff>
--- a/docs/buildingARestWebSErviceUsingApacheCXFAndJAXRSSPringMaven.docx
+++ b/docs/buildingARestWebSErviceUsingApacheCXFAndJAXRSSPringMaven.docx
@@ -72,14 +72,12 @@
       </w:hyperlink>
     </w:p>
     <w:p>
-      <w:bookmarkStart w:id="0" w:name="_GoBack"/>
       <w:r>
         <w:rPr>
           <w:b/>
         </w:rPr>
         <w:t xml:space="preserve">Date: </w:t>
       </w:r>
-      <w:bookmarkEnd w:id="0"/>
       <w:r>
         <w:t>2013-03-22</w:t>
       </w:r>
@@ -30280,6 +30278,34 @@
       <w:pPr>
         <w:ind w:firstLine="720"/>
       </w:pPr>
+    </w:p>
+    <w:p>
+      <w:pPr>
+        <w:rPr>
+          <w:b/>
+        </w:rPr>
+      </w:pPr>
+      <w:bookmarkStart w:id="0" w:name="_GoBack"/>
+      <w:r>
+        <w:rPr>
+          <w:b/>
+        </w:rPr>
+        <w:t>NOTE:</w:t>
+      </w:r>
+    </w:p>
+    <w:bookmarkEnd w:id="0"/>
+    <w:p>
+      <w:r>
+        <w:t xml:space="preserve">The project is on </w:t>
+      </w:r>
+      <w:hyperlink r:id="rId16" w:history="1">
+        <w:r>
+          <w:rPr>
+            <w:rStyle w:val="Hyperlink"/>
+          </w:rPr>
+          <w:t>https://github.com/hstanciu/CXF_JAXRS_Spring_Maven</w:t>
+        </w:r>
+      </w:hyperlink>
     </w:p>
     <w:p/>
     <w:p/>

</xml_diff>